<commit_message>
Table grid question type - Issue #37 feature request
</commit_message>
<xml_diff>
--- a/vendor/plugins/dmpdocx/templates/full/dmp.docx
+++ b/vendor/plugins/dmpdocx/templates/full/dmp.docx
@@ -33,7 +33,7 @@
                     </pic:cNvPicPr>
                   </pic:nvPicPr>
                   <pic:blipFill>
-                    <a:blip r:embed="rId8">
+                    <a:blip r:embed="rId9">
                       <a:extLst>
                         <a:ext uri="{28A0092B-C50C-407E-A947-70E740481C1C}">
                           <a14:useLocalDpi xmlns:a14="http://schemas.microsoft.com/office/drawing/2010/main" val="0"/>
@@ -253,8 +253,6 @@
                 <w:b/>
               </w:rPr>
             </w:pPr>
-            <w:bookmarkStart w:id="0" w:name="_GoBack"/>
-            <w:bookmarkEnd w:id="0"/>
             <w:r>
               <w:rPr>
                 <w:b/>
@@ -287,7 +285,191 @@
           </w:tcPr>
           <w:p>
             <w:r>
-              <w:t>***Answer***</w:t>
+              <w:t>***Answer</w:t>
+            </w:r>
+          </w:p>
+          <w:tbl>
+            <w:tblPr>
+              <w:tblStyle w:val="TableGrid"/>
+              <w:tblW w:w="0" w:type="auto"/>
+              <w:tblLook w:val="04A0" w:firstRow="1" w:lastRow="0" w:firstColumn="1" w:lastColumn="0" w:noHBand="0" w:noVBand="1"/>
+            </w:tblPr>
+            <w:tblGrid>
+              <w:gridCol w:w="2300"/>
+              <w:gridCol w:w="2300"/>
+              <w:gridCol w:w="2301"/>
+              <w:gridCol w:w="2301"/>
+            </w:tblGrid>
+            <w:tr>
+              <w:tc>
+                <w:tcPr>
+                  <w:tcW w:w="2300" w:type="dxa"/>
+                  <w:shd w:val="clear" w:color="auto" w:fill="A6A6A6" w:themeFill="background1" w:themeFillShade="A6"/>
+                </w:tcPr>
+                <w:p>
+                  <w:pPr>
+                    <w:rPr>
+                      <w:b/>
+                    </w:rPr>
+                  </w:pPr>
+                  <w:r>
+                    <w:rPr>
+                      <w:b/>
+                    </w:rPr>
+                    <w:t>H1</w:t>
+                  </w:r>
+                </w:p>
+              </w:tc>
+              <w:tc>
+                <w:tcPr>
+                  <w:tcW w:w="2300" w:type="dxa"/>
+                  <w:shd w:val="clear" w:color="auto" w:fill="A6A6A6" w:themeFill="background1" w:themeFillShade="A6"/>
+                </w:tcPr>
+                <w:p>
+                  <w:pPr>
+                    <w:rPr>
+                      <w:b/>
+                    </w:rPr>
+                  </w:pPr>
+                  <w:r>
+                    <w:rPr>
+                      <w:b/>
+                    </w:rPr>
+                    <w:t>H2</w:t>
+                  </w:r>
+                </w:p>
+              </w:tc>
+              <w:tc>
+                <w:tcPr>
+                  <w:tcW w:w="2301" w:type="dxa"/>
+                  <w:shd w:val="clear" w:color="auto" w:fill="A6A6A6" w:themeFill="background1" w:themeFillShade="A6"/>
+                </w:tcPr>
+                <w:p>
+                  <w:pPr>
+                    <w:rPr>
+                      <w:b/>
+                    </w:rPr>
+                  </w:pPr>
+                  <w:r>
+                    <w:rPr>
+                      <w:b/>
+                    </w:rPr>
+                    <w:t>H3</w:t>
+                  </w:r>
+                </w:p>
+              </w:tc>
+              <w:tc>
+                <w:tcPr>
+                  <w:tcW w:w="2301" w:type="dxa"/>
+                  <w:shd w:val="clear" w:color="auto" w:fill="A6A6A6" w:themeFill="background1" w:themeFillShade="A6"/>
+                </w:tcPr>
+                <w:p>
+                  <w:pPr>
+                    <w:rPr>
+                      <w:b/>
+                    </w:rPr>
+                  </w:pPr>
+                  <w:r>
+                    <w:rPr>
+                      <w:b/>
+                    </w:rPr>
+                    <w:t>H4</w:t>
+                  </w:r>
+                </w:p>
+              </w:tc>
+            </w:tr>
+            <w:tr>
+              <w:tc>
+                <w:tcPr>
+                  <w:tcW w:w="2300" w:type="dxa"/>
+                </w:tcPr>
+                <w:p>
+                  <w:r>
+                    <w:t>Option 1</w:t>
+                  </w:r>
+                  <w:r>
+                    <w:br/>
+                    <w:t>Option 2</w:t>
+                  </w:r>
+                </w:p>
+              </w:tc>
+              <w:tc>
+                <w:tcPr>
+                  <w:tcW w:w="2300" w:type="dxa"/>
+                </w:tcPr>
+                <w:p>
+                  <w:pPr>
+                    <w:pStyle w:val="ListParagraph"/>
+                    <w:numPr>
+                      <w:ilvl w:val="0"/>
+                      <w:numId w:val="1"/>
+                    </w:numPr>
+                  </w:pPr>
+                  <w:r>
+                    <w:t>Optio</w:t>
+                  </w:r>
+                  <w:bookmarkStart w:id="0" w:name="_GoBack"/>
+                  <w:bookmarkEnd w:id="0"/>
+                  <w:r>
+                    <w:t>n 1</w:t>
+                  </w:r>
+                </w:p>
+                <w:p>
+                  <w:pPr>
+                    <w:pStyle w:val="ListParagraph"/>
+                    <w:numPr>
+                      <w:ilvl w:val="0"/>
+                      <w:numId w:val="1"/>
+                    </w:numPr>
+                  </w:pPr>
+                  <w:r>
+                    <w:t>Option 2</w:t>
+                  </w:r>
+                </w:p>
+              </w:tc>
+              <w:tc>
+                <w:tcPr>
+                  <w:tcW w:w="2301" w:type="dxa"/>
+                </w:tcPr>
+                <w:p/>
+              </w:tc>
+              <w:tc>
+                <w:tcPr>
+                  <w:tcW w:w="2301" w:type="dxa"/>
+                </w:tcPr>
+                <w:p/>
+              </w:tc>
+            </w:tr>
+            <w:tr>
+              <w:tc>
+                <w:tcPr>
+                  <w:tcW w:w="2300" w:type="dxa"/>
+                </w:tcPr>
+                <w:p/>
+              </w:tc>
+              <w:tc>
+                <w:tcPr>
+                  <w:tcW w:w="2300" w:type="dxa"/>
+                </w:tcPr>
+                <w:p/>
+              </w:tc>
+              <w:tc>
+                <w:tcPr>
+                  <w:tcW w:w="2301" w:type="dxa"/>
+                </w:tcPr>
+                <w:p/>
+              </w:tc>
+              <w:tc>
+                <w:tcPr>
+                  <w:tcW w:w="2301" w:type="dxa"/>
+                </w:tcPr>
+                <w:p/>
+              </w:tc>
+            </w:tr>
+          </w:tbl>
+          <w:p>
+            <w:r>
+              <w:t>***</w:t>
             </w:r>
           </w:p>
         </w:tc>
@@ -450,8 +632,8 @@
     </w:tbl>
     <w:p/>
     <w:sectPr>
-      <w:headerReference w:type="default" r:id="rId9"/>
-      <w:footerReference w:type="default" r:id="rId10"/>
+      <w:headerReference w:type="default" r:id="rId10"/>
+      <w:footerReference w:type="default" r:id="rId11"/>
       <w:pgSz w:w="11906" w:h="16838"/>
       <w:pgMar w:top="720" w:right="720" w:bottom="720" w:left="720" w:header="567" w:footer="567" w:gutter="0"/>
       <w:cols w:space="708"/>
@@ -643,6 +825,127 @@
 </w:hdr>
 </file>
 
+<file path=word/numbering.xml><?xml version="1.0" encoding="utf-8"?>
+<w:numbering xmlns:wpc="http://schemas.microsoft.com/office/word/2010/wordprocessingCanvas" xmlns:mc="http://schemas.openxmlformats.org/markup-compatibility/2006" xmlns:o="urn:schemas-microsoft-com:office:office" xmlns:r="http://schemas.openxmlformats.org/officeDocument/2006/relationships" xmlns:m="http://schemas.openxmlformats.org/officeDocument/2006/math" xmlns:v="urn:schemas-microsoft-com:vml" xmlns:wp14="http://schemas.microsoft.com/office/word/2010/wordprocessingDrawing" xmlns:wp="http://schemas.openxmlformats.org/drawingml/2006/wordprocessingDrawing" xmlns:w10="urn:schemas-microsoft-com:office:word" xmlns:w="http://schemas.openxmlformats.org/wordprocessingml/2006/main" xmlns:w14="http://schemas.microsoft.com/office/word/2010/wordml" xmlns:wpg="http://schemas.microsoft.com/office/word/2010/wordprocessingGroup" xmlns:wpi="http://schemas.microsoft.com/office/word/2010/wordprocessingInk" xmlns:wne="http://schemas.microsoft.com/office/word/2006/wordml" xmlns:wps="http://schemas.microsoft.com/office/word/2010/wordprocessingShape" mc:Ignorable="w14 wp14">
+  <w:abstractNum w:abstractNumId="0">
+    <w:nsid w:val="7EA8401E"/>
+    <w:multiLevelType w:val="hybridMultilevel"/>
+    <w:tmpl w:val="091E0734"/>
+    <w:lvl w:ilvl="0" w:tplc="08090001">
+      <w:start w:val="1"/>
+      <w:numFmt w:val="bullet"/>
+      <w:lvlText w:val=""/>
+      <w:lvlJc w:val="left"/>
+      <w:pPr>
+        <w:ind w:left="360" w:hanging="360"/>
+      </w:pPr>
+      <w:rPr>
+        <w:rFonts w:ascii="Symbol" w:hAnsi="Symbol" w:hint="default"/>
+      </w:rPr>
+    </w:lvl>
+    <w:lvl w:ilvl="1" w:tplc="08090003" w:tentative="1">
+      <w:start w:val="1"/>
+      <w:numFmt w:val="bullet"/>
+      <w:lvlText w:val="o"/>
+      <w:lvlJc w:val="left"/>
+      <w:pPr>
+        <w:ind w:left="1080" w:hanging="360"/>
+      </w:pPr>
+      <w:rPr>
+        <w:rFonts w:ascii="Courier New" w:hAnsi="Courier New" w:cs="Courier New" w:hint="default"/>
+      </w:rPr>
+    </w:lvl>
+    <w:lvl w:ilvl="2" w:tplc="08090005" w:tentative="1">
+      <w:start w:val="1"/>
+      <w:numFmt w:val="bullet"/>
+      <w:lvlText w:val=""/>
+      <w:lvlJc w:val="left"/>
+      <w:pPr>
+        <w:ind w:left="1800" w:hanging="360"/>
+      </w:pPr>
+      <w:rPr>
+        <w:rFonts w:ascii="Wingdings" w:hAnsi="Wingdings" w:hint="default"/>
+      </w:rPr>
+    </w:lvl>
+    <w:lvl w:ilvl="3" w:tplc="08090001" w:tentative="1">
+      <w:start w:val="1"/>
+      <w:numFmt w:val="bullet"/>
+      <w:lvlText w:val=""/>
+      <w:lvlJc w:val="left"/>
+      <w:pPr>
+        <w:ind w:left="2520" w:hanging="360"/>
+      </w:pPr>
+      <w:rPr>
+        <w:rFonts w:ascii="Symbol" w:hAnsi="Symbol" w:hint="default"/>
+      </w:rPr>
+    </w:lvl>
+    <w:lvl w:ilvl="4" w:tplc="08090003" w:tentative="1">
+      <w:start w:val="1"/>
+      <w:numFmt w:val="bullet"/>
+      <w:lvlText w:val="o"/>
+      <w:lvlJc w:val="left"/>
+      <w:pPr>
+        <w:ind w:left="3240" w:hanging="360"/>
+      </w:pPr>
+      <w:rPr>
+        <w:rFonts w:ascii="Courier New" w:hAnsi="Courier New" w:cs="Courier New" w:hint="default"/>
+      </w:rPr>
+    </w:lvl>
+    <w:lvl w:ilvl="5" w:tplc="08090005" w:tentative="1">
+      <w:start w:val="1"/>
+      <w:numFmt w:val="bullet"/>
+      <w:lvlText w:val=""/>
+      <w:lvlJc w:val="left"/>
+      <w:pPr>
+        <w:ind w:left="3960" w:hanging="360"/>
+      </w:pPr>
+      <w:rPr>
+        <w:rFonts w:ascii="Wingdings" w:hAnsi="Wingdings" w:hint="default"/>
+      </w:rPr>
+    </w:lvl>
+    <w:lvl w:ilvl="6" w:tplc="08090001" w:tentative="1">
+      <w:start w:val="1"/>
+      <w:numFmt w:val="bullet"/>
+      <w:lvlText w:val=""/>
+      <w:lvlJc w:val="left"/>
+      <w:pPr>
+        <w:ind w:left="4680" w:hanging="360"/>
+      </w:pPr>
+      <w:rPr>
+        <w:rFonts w:ascii="Symbol" w:hAnsi="Symbol" w:hint="default"/>
+      </w:rPr>
+    </w:lvl>
+    <w:lvl w:ilvl="7" w:tplc="08090003" w:tentative="1">
+      <w:start w:val="1"/>
+      <w:numFmt w:val="bullet"/>
+      <w:lvlText w:val="o"/>
+      <w:lvlJc w:val="left"/>
+      <w:pPr>
+        <w:ind w:left="5400" w:hanging="360"/>
+      </w:pPr>
+      <w:rPr>
+        <w:rFonts w:ascii="Courier New" w:hAnsi="Courier New" w:cs="Courier New" w:hint="default"/>
+      </w:rPr>
+    </w:lvl>
+    <w:lvl w:ilvl="8" w:tplc="08090005" w:tentative="1">
+      <w:start w:val="1"/>
+      <w:numFmt w:val="bullet"/>
+      <w:lvlText w:val=""/>
+      <w:lvlJc w:val="left"/>
+      <w:pPr>
+        <w:ind w:left="6120" w:hanging="360"/>
+      </w:pPr>
+      <w:rPr>
+        <w:rFonts w:ascii="Wingdings" w:hAnsi="Wingdings" w:hint="default"/>
+      </w:rPr>
+    </w:lvl>
+  </w:abstractNum>
+  <w:num w:numId="1">
+    <w:abstractNumId w:val="0"/>
+  </w:num>
+</w:numbering>
+</file>
+
 <file path=word/styles.xml><?xml version="1.0" encoding="utf-8"?>
 <w:styles xmlns:mc="http://schemas.openxmlformats.org/markup-compatibility/2006" xmlns:r="http://schemas.openxmlformats.org/officeDocument/2006/relationships" xmlns:w="http://schemas.openxmlformats.org/wordprocessingml/2006/main" xmlns:w14="http://schemas.microsoft.com/office/word/2010/wordml" mc:Ignorable="w14">
   <w:docDefaults>
@@ -1026,6 +1329,17 @@
       <w:rFonts w:ascii="Arial" w:hAnsi="Arial"/>
       <w:sz w:val="18"/>
     </w:rPr>
+  </w:style>
+  <w:style w:type="paragraph" w:styleId="ListParagraph">
+    <w:name w:val="List Paragraph"/>
+    <w:basedOn w:val="Normal"/>
+    <w:uiPriority w:val="34"/>
+    <w:qFormat/>
+    <w:rsid w:val="00514D98"/>
+    <w:pPr>
+      <w:ind w:left="720"/>
+      <w:contextualSpacing/>
+    </w:pPr>
   </w:style>
 </w:styles>
 </file>
@@ -1413,6 +1727,17 @@
       <w:rFonts w:ascii="Arial" w:hAnsi="Arial"/>
       <w:sz w:val="18"/>
     </w:rPr>
+  </w:style>
+  <w:style w:type="paragraph" w:styleId="ListParagraph">
+    <w:name w:val="List Paragraph"/>
+    <w:basedOn w:val="Normal"/>
+    <w:uiPriority w:val="34"/>
+    <w:qFormat/>
+    <w:rsid w:val="00514D98"/>
+    <w:pPr>
+      <w:ind w:left="720"/>
+      <w:contextualSpacing/>
+    </w:pPr>
   </w:style>
 </w:styles>
 </file>
@@ -1707,7 +2032,7 @@
 </file>
 
 <file path=customXml/itemProps1.xml><?xml version="1.0" encoding="utf-8"?>
-<ds:datastoreItem xmlns:ds="http://schemas.openxmlformats.org/officeDocument/2006/customXml" ds:itemID="{3C9DFD4F-9D6D-4AA0-A4F1-130020ABC359}">
+<ds:datastoreItem xmlns:ds="http://schemas.openxmlformats.org/officeDocument/2006/customXml" ds:itemID="{60F29DBB-F246-4013-A702-E48CE0ECE5D3}">
   <ds:schemaRefs>
     <ds:schemaRef ds:uri="http://schemas.openxmlformats.org/officeDocument/2006/bibliography"/>
   </ds:schemaRefs>

</xml_diff>